<commit_message>
Add the Ev's Epoxy Page
</commit_message>
<xml_diff>
--- a/Project Page Content/EvsEpoxy_Content.docx
+++ b/Project Page Content/EvsEpoxy_Content.docx
@@ -257,14 +257,7 @@
           <w:b/>
           <w:bCs/>
         </w:rPr>
-        <w:t xml:space="preserve">Mid </w:t>
-      </w:r>
-      <w:r>
-        <w:rPr>
-          <w:b/>
-          <w:bCs/>
-        </w:rPr>
-        <w:t>Fi Wireframes</w:t>
+        <w:t>Mid Fi Wireframes</w:t>
       </w:r>
     </w:p>
     <w:p>
@@ -284,8 +277,6 @@
       </w:r>
       <w:r>
         <w:br/>
-      </w:r>
-      <w:r>
         <w:t xml:space="preserve">At this point, I created a prototype in Figma of my mid-fidelity screens </w:t>
       </w:r>
       <w:proofErr w:type="gramStart"/>
@@ -340,15 +331,13 @@
     </w:p>
     <w:p>
       <w:r>
-        <w:t xml:space="preserve">After determining the personality and values, I created the Branding </w:t>
-      </w:r>
-      <w:proofErr w:type="spellStart"/>
-      <w:r>
-        <w:t>Guidlines</w:t>
-      </w:r>
-      <w:proofErr w:type="spellEnd"/>
-      <w:r>
-        <w:t xml:space="preserve"> for the UI consisting of the typography, logo variations, color palette, image style, and the writing style of the brand. </w:t>
+        <w:t>After determining the personality and values, I created the Branding Guid</w:t>
+      </w:r>
+      <w:r>
+        <w:t>e</w:t>
+      </w:r>
+      <w:r>
+        <w:t xml:space="preserve">lines for the UI consisting of the typography, logo variations, color palette, image style, and the writing style of the brand. </w:t>
       </w:r>
       <w:r>
         <w:br/>
@@ -388,13 +377,11 @@
     </w:p>
     <w:p>
       <w:r>
-        <w:t xml:space="preserve">Once the suggested changes from the user feedback were </w:t>
-      </w:r>
-      <w:proofErr w:type="spellStart"/>
-      <w:r>
-        <w:t>implented</w:t>
-      </w:r>
-      <w:proofErr w:type="spellEnd"/>
+        <w:t>Once the suggested changes from the user feedback were</w:t>
+      </w:r>
+      <w:r>
+        <w:t xml:space="preserve"> implemented</w:t>
+      </w:r>
       <w:r>
         <w:t xml:space="preserve"> into the high-fidelity wireframes, it was time to create the final UI design. During the process I focused on keeping my layers organized and my UI pixel perfect to ensure handoff went seamlessly.</w:t>
       </w:r>

</xml_diff>